<commit_message>
Cambiando el nombre del archivo enviado al numero del identificador.
</commit_message>
<xml_diff>
--- a/DocManagement/Files/OriginalDoc/Carta envío ramo 9.docx
+++ b/DocManagement/Files/OriginalDoc/Carta envío ramo 9.docx
@@ -486,7 +486,51 @@
                   <w14:bevel/>
                 </w14:textOutline>
               </w:rPr>
-              <w:t xml:space="preserve">                                                                                    </w:t>
+              <w:t xml:space="preserve">                                                 </w:t>
+            </w:r>
+            <w:r>
+              <w:rPr>
+                <w:rFonts w:ascii="Roboto Light" w:hAnsi="Roboto Light" w:cs="Arial"/>
+                <w:b/>
+                <w:color w:val="222222"/>
+                <w:sz w:val="19"/>
+                <w:szCs w:val="19"/>
+                <w:shd w:val="clear" w:color="auto" w:fill="FFFFFF"/>
+                <w14:textOutline w14:w="9525" w14:cap="rnd" w14:cmpd="sng" w14:algn="ctr">
+                  <w14:solidFill>
+                    <w14:schemeClr w14:val="tx1">
+                      <w14:lumMod w14:val="75000"/>
+                      <w14:lumOff w14:val="25000"/>
+                    </w14:schemeClr>
+                  </w14:solidFill>
+                  <w14:prstDash w14:val="solid"/>
+                  <w14:bevel/>
+                </w14:textOutline>
+              </w:rPr>
+              <w:t xml:space="preserve">                  </w:t>
+            </w:r>
+            <w:bookmarkStart w:id="0" w:name="_GoBack"/>
+            <w:bookmarkEnd w:id="0"/>
+            <w:r>
+              <w:rPr>
+                <w:rFonts w:ascii="Roboto Light" w:hAnsi="Roboto Light" w:cs="Arial"/>
+                <w:b/>
+                <w:color w:val="222222"/>
+                <w:sz w:val="19"/>
+                <w:szCs w:val="19"/>
+                <w:shd w:val="clear" w:color="auto" w:fill="FFFFFF"/>
+                <w14:textOutline w14:w="9525" w14:cap="rnd" w14:cmpd="sng" w14:algn="ctr">
+                  <w14:solidFill>
+                    <w14:schemeClr w14:val="tx1">
+                      <w14:lumMod w14:val="75000"/>
+                      <w14:lumOff w14:val="25000"/>
+                    </w14:schemeClr>
+                  </w14:solidFill>
+                  <w14:prstDash w14:val="solid"/>
+                  <w14:bevel/>
+                </w14:textOutline>
+              </w:rPr>
+              <w:t xml:space="preserve">    </w:t>
             </w:r>
             <w:r>
               <w:rPr>
@@ -980,8 +1024,6 @@
           <w:shd w:val="clear" w:color="auto" w:fill="FFFFFF"/>
         </w:rPr>
       </w:pPr>
-      <w:bookmarkStart w:id="0" w:name="_GoBack"/>
-      <w:bookmarkEnd w:id="0"/>
     </w:p>
     <w:p>
       <w:pPr>
@@ -2265,7 +2307,7 @@
   <a:extraClrSchemeLst/>
   <a:extLst>
     <a:ext uri="{05A4C25C-085E-4340-85A3-A5531E510DB2}">
-      <thm15:themeFamily xmlns="" xmlns:thm15="http://schemas.microsoft.com/office/thememl/2012/main" name="Office Theme" id="{62F939B6-93AF-4DB8-9C6B-D6C7DFDC589F}" vid="{4A3C46E8-61CC-4603-A589-7422A47A8E4A}"/>
+      <thm15:themeFamily xmlns:thm15="http://schemas.microsoft.com/office/thememl/2012/main" xmlns="" name="Office Theme" id="{62F939B6-93AF-4DB8-9C6B-D6C7DFDC589F}" vid="{4A3C46E8-61CC-4603-A589-7422A47A8E4A}"/>
     </a:ext>
   </a:extLst>
 </a:theme>

</xml_diff>